<commit_message>
Sailing Sim PDF Added
+ minor changes to SailingSim.docx for the contents page
</commit_message>
<xml_diff>
--- a/Write Up/SailingSim.docx
+++ b/Write Up/SailingSim.docx
@@ -286,7 +286,7 @@
             </w:rPr>
             <w:fldChar w:fldCharType="separate"/>
           </w:r>
-          <w:hyperlink w:anchor="_Toc145306553" w:history="1">
+          <w:hyperlink w:anchor="_Toc145308907" w:history="1">
             <w:r>
               <w:rPr>
                 <w:rStyle w:val="Hyperlink"/>
@@ -313,7 +313,7 @@
                 <w:noProof/>
                 <w:webHidden/>
               </w:rPr>
-              <w:instrText xml:space="preserve"> PAGEREF _Toc145306553 \h </w:instrText>
+              <w:instrText xml:space="preserve"> PAGEREF _Toc145308907 \h </w:instrText>
             </w:r>
             <w:r>
               <w:rPr>
@@ -359,7 +359,7 @@
               <w:lang w:eastAsia="en-GB"/>
             </w:rPr>
           </w:pPr>
-          <w:hyperlink w:anchor="_Toc145306554" w:history="1">
+          <w:hyperlink w:anchor="_Toc145308908" w:history="1">
             <w:r>
               <w:rPr>
                 <w:rStyle w:val="Hyperlink"/>
@@ -386,7 +386,7 @@
                 <w:noProof/>
                 <w:webHidden/>
               </w:rPr>
-              <w:instrText xml:space="preserve"> PAGEREF _Toc145306554 \h </w:instrText>
+              <w:instrText xml:space="preserve"> PAGEREF _Toc145308908 \h </w:instrText>
             </w:r>
             <w:r>
               <w:rPr>
@@ -432,7 +432,7 @@
               <w:lang w:eastAsia="en-GB"/>
             </w:rPr>
           </w:pPr>
-          <w:hyperlink w:anchor="_Toc145306555" w:history="1">
+          <w:hyperlink w:anchor="_Toc145308909" w:history="1">
             <w:r>
               <w:rPr>
                 <w:rStyle w:val="Hyperlink"/>
@@ -459,7 +459,153 @@
                 <w:noProof/>
                 <w:webHidden/>
               </w:rPr>
-              <w:instrText xml:space="preserve"> PAGEREF _Toc145306555 \h </w:instrText>
+              <w:instrText xml:space="preserve"> PAGEREF _Toc145308909 \h </w:instrText>
+            </w:r>
+            <w:r>
+              <w:rPr>
+                <w:noProof/>
+                <w:webHidden/>
+              </w:rPr>
+            </w:r>
+            <w:r>
+              <w:rPr>
+                <w:noProof/>
+                <w:webHidden/>
+              </w:rPr>
+              <w:fldChar w:fldCharType="separate"/>
+            </w:r>
+            <w:r>
+              <w:rPr>
+                <w:noProof/>
+                <w:webHidden/>
+              </w:rPr>
+              <w:t>3</w:t>
+            </w:r>
+            <w:r>
+              <w:rPr>
+                <w:noProof/>
+                <w:webHidden/>
+              </w:rPr>
+              <w:fldChar w:fldCharType="end"/>
+            </w:r>
+          </w:hyperlink>
+        </w:p>
+        <w:p>
+          <w:pPr>
+            <w:pStyle w:val="TOC3"/>
+            <w:tabs>
+              <w:tab w:val="right" w:leader="dot" w:pos="9736"/>
+            </w:tabs>
+            <w:rPr>
+              <w:rFonts w:asciiTheme="minorHAnsi" w:eastAsiaTheme="minorEastAsia" w:hAnsiTheme="minorHAnsi" w:cstheme="minorBidi"/>
+              <w:noProof/>
+              <w:color w:val="auto"/>
+              <w:sz w:val="24"/>
+              <w:szCs w:val="24"/>
+              <w:lang w:eastAsia="en-GB"/>
+            </w:rPr>
+          </w:pPr>
+          <w:hyperlink w:anchor="_Toc145308910" w:history="1">
+            <w:r>
+              <w:rPr>
+                <w:rStyle w:val="Hyperlink"/>
+                <w:noProof/>
+              </w:rPr>
+              <w:t>Thinking Abstractly</w:t>
+            </w:r>
+            <w:r>
+              <w:rPr>
+                <w:noProof/>
+                <w:webHidden/>
+              </w:rPr>
+              <w:tab/>
+            </w:r>
+            <w:r>
+              <w:rPr>
+                <w:noProof/>
+                <w:webHidden/>
+              </w:rPr>
+              <w:fldChar w:fldCharType="begin"/>
+            </w:r>
+            <w:r>
+              <w:rPr>
+                <w:noProof/>
+                <w:webHidden/>
+              </w:rPr>
+              <w:instrText xml:space="preserve"> PAGEREF _Toc145308910 \h </w:instrText>
+            </w:r>
+            <w:r>
+              <w:rPr>
+                <w:noProof/>
+                <w:webHidden/>
+              </w:rPr>
+            </w:r>
+            <w:r>
+              <w:rPr>
+                <w:noProof/>
+                <w:webHidden/>
+              </w:rPr>
+              <w:fldChar w:fldCharType="separate"/>
+            </w:r>
+            <w:r>
+              <w:rPr>
+                <w:noProof/>
+                <w:webHidden/>
+              </w:rPr>
+              <w:t>3</w:t>
+            </w:r>
+            <w:r>
+              <w:rPr>
+                <w:noProof/>
+                <w:webHidden/>
+              </w:rPr>
+              <w:fldChar w:fldCharType="end"/>
+            </w:r>
+          </w:hyperlink>
+        </w:p>
+        <w:p>
+          <w:pPr>
+            <w:pStyle w:val="TOC3"/>
+            <w:tabs>
+              <w:tab w:val="right" w:leader="dot" w:pos="9736"/>
+            </w:tabs>
+            <w:rPr>
+              <w:rFonts w:asciiTheme="minorHAnsi" w:eastAsiaTheme="minorEastAsia" w:hAnsiTheme="minorHAnsi" w:cstheme="minorBidi"/>
+              <w:noProof/>
+              <w:color w:val="auto"/>
+              <w:sz w:val="24"/>
+              <w:szCs w:val="24"/>
+              <w:lang w:eastAsia="en-GB"/>
+            </w:rPr>
+          </w:pPr>
+          <w:hyperlink w:anchor="_Toc145308911" w:history="1">
+            <w:r>
+              <w:rPr>
+                <w:rStyle w:val="Hyperlink"/>
+                <w:noProof/>
+              </w:rPr>
+              <w:t>Thinking Concurrently</w:t>
+            </w:r>
+            <w:r>
+              <w:rPr>
+                <w:noProof/>
+                <w:webHidden/>
+              </w:rPr>
+              <w:tab/>
+            </w:r>
+            <w:r>
+              <w:rPr>
+                <w:noProof/>
+                <w:webHidden/>
+              </w:rPr>
+              <w:fldChar w:fldCharType="begin"/>
+            </w:r>
+            <w:r>
+              <w:rPr>
+                <w:noProof/>
+                <w:webHidden/>
+              </w:rPr>
+              <w:instrText xml:space="preserve"> PAGEREF _Toc145308911 \h </w:instrText>
             </w:r>
             <w:r>
               <w:rPr>
@@ -505,7 +651,7 @@
               <w:lang w:eastAsia="en-GB"/>
             </w:rPr>
           </w:pPr>
-          <w:hyperlink w:anchor="_Toc145306556" w:history="1">
+          <w:hyperlink w:anchor="_Toc145308912" w:history="1">
             <w:r>
               <w:rPr>
                 <w:rStyle w:val="Hyperlink"/>
@@ -532,7 +678,7 @@
                 <w:noProof/>
                 <w:webHidden/>
               </w:rPr>
-              <w:instrText xml:space="preserve"> PAGEREF _Toc145306556 \h </w:instrText>
+              <w:instrText xml:space="preserve"> PAGEREF _Toc145308912 \h </w:instrText>
             </w:r>
             <w:r>
               <w:rPr>
@@ -552,7 +698,7 @@
                 <w:noProof/>
                 <w:webHidden/>
               </w:rPr>
-              <w:t>3</w:t>
+              <w:t>4</w:t>
             </w:r>
             <w:r>
               <w:rPr>
@@ -578,7 +724,7 @@
               <w:lang w:eastAsia="en-GB"/>
             </w:rPr>
           </w:pPr>
-          <w:hyperlink w:anchor="_Toc145306557" w:history="1">
+          <w:hyperlink w:anchor="_Toc145308913" w:history="1">
             <w:r>
               <w:rPr>
                 <w:rStyle w:val="Hyperlink"/>
@@ -605,7 +751,7 @@
                 <w:noProof/>
                 <w:webHidden/>
               </w:rPr>
-              <w:instrText xml:space="preserve"> PAGEREF _Toc145306557 \h </w:instrText>
+              <w:instrText xml:space="preserve"> PAGEREF _Toc145308913 \h </w:instrText>
             </w:r>
             <w:r>
               <w:rPr>
@@ -651,7 +797,7 @@
               <w:lang w:eastAsia="en-GB"/>
             </w:rPr>
           </w:pPr>
-          <w:hyperlink w:anchor="_Toc145306558" w:history="1">
+          <w:hyperlink w:anchor="_Toc145308914" w:history="1">
             <w:r>
               <w:rPr>
                 <w:rStyle w:val="Hyperlink"/>
@@ -678,7 +824,7 @@
                 <w:noProof/>
                 <w:webHidden/>
               </w:rPr>
-              <w:instrText xml:space="preserve"> PAGEREF _Toc145306558 \h </w:instrText>
+              <w:instrText xml:space="preserve"> PAGEREF _Toc145308914 \h </w:instrText>
             </w:r>
             <w:r>
               <w:rPr>
@@ -724,7 +870,7 @@
               <w:lang w:eastAsia="en-GB"/>
             </w:rPr>
           </w:pPr>
-          <w:hyperlink w:anchor="_Toc145306559" w:history="1">
+          <w:hyperlink w:anchor="_Toc145308915" w:history="1">
             <w:r>
               <w:rPr>
                 <w:rStyle w:val="Hyperlink"/>
@@ -751,7 +897,7 @@
                 <w:noProof/>
                 <w:webHidden/>
               </w:rPr>
-              <w:instrText xml:space="preserve"> PAGEREF _Toc145306559 \h </w:instrText>
+              <w:instrText xml:space="preserve"> PAGEREF _Toc145308915 \h </w:instrText>
             </w:r>
             <w:r>
               <w:rPr>
@@ -797,7 +943,7 @@
               <w:lang w:eastAsia="en-GB"/>
             </w:rPr>
           </w:pPr>
-          <w:hyperlink w:anchor="_Toc145306560" w:history="1">
+          <w:hyperlink w:anchor="_Toc145308916" w:history="1">
             <w:r>
               <w:rPr>
                 <w:rStyle w:val="Hyperlink"/>
@@ -824,7 +970,7 @@
                 <w:noProof/>
                 <w:webHidden/>
               </w:rPr>
-              <w:instrText xml:space="preserve"> PAGEREF _Toc145306560 \h </w:instrText>
+              <w:instrText xml:space="preserve"> PAGEREF _Toc145308916 \h </w:instrText>
             </w:r>
             <w:r>
               <w:rPr>
@@ -870,7 +1016,7 @@
               <w:lang w:eastAsia="en-GB"/>
             </w:rPr>
           </w:pPr>
-          <w:hyperlink w:anchor="_Toc145306561" w:history="1">
+          <w:hyperlink w:anchor="_Toc145308917" w:history="1">
             <w:r>
               <w:rPr>
                 <w:rStyle w:val="Hyperlink"/>
@@ -897,7 +1043,7 @@
                 <w:noProof/>
                 <w:webHidden/>
               </w:rPr>
-              <w:instrText xml:space="preserve"> PAGEREF _Toc145306561 \h </w:instrText>
+              <w:instrText xml:space="preserve"> PAGEREF _Toc145308917 \h </w:instrText>
             </w:r>
             <w:r>
               <w:rPr>
@@ -943,7 +1089,7 @@
               <w:lang w:eastAsia="en-GB"/>
             </w:rPr>
           </w:pPr>
-          <w:hyperlink w:anchor="_Toc145306562" w:history="1">
+          <w:hyperlink w:anchor="_Toc145308918" w:history="1">
             <w:r>
               <w:rPr>
                 <w:rStyle w:val="Hyperlink"/>
@@ -970,7 +1116,7 @@
                 <w:noProof/>
                 <w:webHidden/>
               </w:rPr>
-              <w:instrText xml:space="preserve"> PAGEREF _Toc145306562 \h </w:instrText>
+              <w:instrText xml:space="preserve"> PAGEREF _Toc145308918 \h </w:instrText>
             </w:r>
             <w:r>
               <w:rPr>
@@ -1016,7 +1162,7 @@
               <w:lang w:eastAsia="en-GB"/>
             </w:rPr>
           </w:pPr>
-          <w:hyperlink w:anchor="_Toc145306563" w:history="1">
+          <w:hyperlink w:anchor="_Toc145308919" w:history="1">
             <w:r>
               <w:rPr>
                 <w:rStyle w:val="Hyperlink"/>
@@ -1043,7 +1189,7 @@
                 <w:noProof/>
                 <w:webHidden/>
               </w:rPr>
-              <w:instrText xml:space="preserve"> PAGEREF _Toc145306563 \h </w:instrText>
+              <w:instrText xml:space="preserve"> PAGEREF _Toc145308919 \h </w:instrText>
             </w:r>
             <w:r>
               <w:rPr>
@@ -1089,7 +1235,7 @@
               <w:lang w:eastAsia="en-GB"/>
             </w:rPr>
           </w:pPr>
-          <w:hyperlink w:anchor="_Toc145306564" w:history="1">
+          <w:hyperlink w:anchor="_Toc145308920" w:history="1">
             <w:r>
               <w:rPr>
                 <w:rStyle w:val="Hyperlink"/>
@@ -1116,7 +1262,7 @@
                 <w:noProof/>
                 <w:webHidden/>
               </w:rPr>
-              <w:instrText xml:space="preserve"> PAGEREF _Toc145306564 \h </w:instrText>
+              <w:instrText xml:space="preserve"> PAGEREF _Toc145308920 \h </w:instrText>
             </w:r>
             <w:r>
               <w:rPr>
@@ -1162,7 +1308,7 @@
               <w:lang w:eastAsia="en-GB"/>
             </w:rPr>
           </w:pPr>
-          <w:hyperlink w:anchor="_Toc145306565" w:history="1">
+          <w:hyperlink w:anchor="_Toc145308921" w:history="1">
             <w:r>
               <w:rPr>
                 <w:rStyle w:val="Hyperlink"/>
@@ -1189,7 +1335,7 @@
                 <w:noProof/>
                 <w:webHidden/>
               </w:rPr>
-              <w:instrText xml:space="preserve"> PAGEREF _Toc145306565 \h </w:instrText>
+              <w:instrText xml:space="preserve"> PAGEREF _Toc145308921 \h </w:instrText>
             </w:r>
             <w:r>
               <w:rPr>
@@ -1235,7 +1381,7 @@
               <w:lang w:eastAsia="en-GB"/>
             </w:rPr>
           </w:pPr>
-          <w:hyperlink w:anchor="_Toc145306566" w:history="1">
+          <w:hyperlink w:anchor="_Toc145308922" w:history="1">
             <w:r>
               <w:rPr>
                 <w:rStyle w:val="Hyperlink"/>
@@ -1262,7 +1408,7 @@
                 <w:noProof/>
                 <w:webHidden/>
               </w:rPr>
-              <w:instrText xml:space="preserve"> PAGEREF _Toc145306566 \h </w:instrText>
+              <w:instrText xml:space="preserve"> PAGEREF _Toc145308922 \h </w:instrText>
             </w:r>
             <w:r>
               <w:rPr>
@@ -1308,7 +1454,7 @@
               <w:lang w:eastAsia="en-GB"/>
             </w:rPr>
           </w:pPr>
-          <w:hyperlink w:anchor="_Toc145306567" w:history="1">
+          <w:hyperlink w:anchor="_Toc145308923" w:history="1">
             <w:r>
               <w:rPr>
                 <w:rStyle w:val="Hyperlink"/>
@@ -1335,7 +1481,7 @@
                 <w:noProof/>
                 <w:webHidden/>
               </w:rPr>
-              <w:instrText xml:space="preserve"> PAGEREF _Toc145306567 \h </w:instrText>
+              <w:instrText xml:space="preserve"> PAGEREF _Toc145308923 \h </w:instrText>
             </w:r>
             <w:r>
               <w:rPr>
@@ -1381,7 +1527,7 @@
               <w:lang w:eastAsia="en-GB"/>
             </w:rPr>
           </w:pPr>
-          <w:hyperlink w:anchor="_Toc145306568" w:history="1">
+          <w:hyperlink w:anchor="_Toc145308924" w:history="1">
             <w:r>
               <w:rPr>
                 <w:rStyle w:val="Hyperlink"/>
@@ -1408,7 +1554,7 @@
                 <w:noProof/>
                 <w:webHidden/>
               </w:rPr>
-              <w:instrText xml:space="preserve"> PAGEREF _Toc145306568 \h </w:instrText>
+              <w:instrText xml:space="preserve"> PAGEREF _Toc145308924 \h </w:instrText>
             </w:r>
             <w:r>
               <w:rPr>
@@ -1454,7 +1600,7 @@
               <w:lang w:eastAsia="en-GB"/>
             </w:rPr>
           </w:pPr>
-          <w:hyperlink w:anchor="_Toc145306569" w:history="1">
+          <w:hyperlink w:anchor="_Toc145308925" w:history="1">
             <w:r>
               <w:rPr>
                 <w:rStyle w:val="Hyperlink"/>
@@ -1481,7 +1627,7 @@
                 <w:noProof/>
                 <w:webHidden/>
               </w:rPr>
-              <w:instrText xml:space="preserve"> PAGEREF _Toc145306569 \h </w:instrText>
+              <w:instrText xml:space="preserve"> PAGEREF _Toc145308925 \h </w:instrText>
             </w:r>
             <w:r>
               <w:rPr>
@@ -1527,7 +1673,7 @@
               <w:lang w:eastAsia="en-GB"/>
             </w:rPr>
           </w:pPr>
-          <w:hyperlink w:anchor="_Toc145306570" w:history="1">
+          <w:hyperlink w:anchor="_Toc145308926" w:history="1">
             <w:r>
               <w:rPr>
                 <w:rStyle w:val="Hyperlink"/>
@@ -1554,7 +1700,7 @@
                 <w:noProof/>
                 <w:webHidden/>
               </w:rPr>
-              <w:instrText xml:space="preserve"> PAGEREF _Toc145306570 \h </w:instrText>
+              <w:instrText xml:space="preserve"> PAGEREF _Toc145308926 \h </w:instrText>
             </w:r>
             <w:r>
               <w:rPr>
@@ -1694,6 +1840,18 @@
         </w:numPr>
       </w:pPr>
       <w:r>
+        <w:t>Bibliography</w:t>
+      </w:r>
+    </w:p>
+    <w:p>
+      <w:pPr>
+        <w:pStyle w:val="ListParagraph"/>
+        <w:numPr>
+          <w:ilvl w:val="0"/>
+          <w:numId w:val="2"/>
+        </w:numPr>
+      </w:pPr>
+      <w:r>
         <w:br w:type="page"/>
       </w:r>
     </w:p>
@@ -1701,7 +1859,7 @@
       <w:pPr>
         <w:pStyle w:val="Heading1"/>
       </w:pPr>
-      <w:bookmarkStart w:id="0" w:name="_Toc145306553"/>
+      <w:bookmarkStart w:id="0" w:name="_Toc145308907"/>
       <w:r>
         <w:lastRenderedPageBreak/>
         <w:t>Analysis</w:t>
@@ -1715,7 +1873,7 @@
       <w:pPr>
         <w:pStyle w:val="Heading2"/>
       </w:pPr>
-      <w:bookmarkStart w:id="1" w:name="_Toc145306554"/>
+      <w:bookmarkStart w:id="1" w:name="_Toc145308908"/>
       <w:r>
         <w:t>Problem Identification</w:t>
       </w:r>
@@ -2260,7 +2418,7 @@
       <w:pPr>
         <w:pStyle w:val="Heading2"/>
       </w:pPr>
-      <w:bookmarkStart w:id="2" w:name="_Toc145306555"/>
+      <w:bookmarkStart w:id="2" w:name="_Toc145308909"/>
       <w:r>
         <w:t>Why the problem can be solved by Computational Methods</w:t>
       </w:r>
@@ -2270,9 +2428,11 @@
       <w:pPr>
         <w:pStyle w:val="Heading3"/>
       </w:pPr>
+      <w:bookmarkStart w:id="3" w:name="_Toc145308910"/>
       <w:r>
         <w:t>Thinking Abstractly</w:t>
       </w:r>
+      <w:bookmarkEnd w:id="3"/>
     </w:p>
     <w:p>
       <w:r>
@@ -2409,6 +2569,7 @@
       <w:pPr>
         <w:pStyle w:val="Heading3"/>
       </w:pPr>
+      <w:bookmarkStart w:id="4" w:name="_Toc145308911"/>
       <w:r>
         <w:t>Thinking</w:t>
       </w:r>
@@ -2416,8 +2577,12 @@
         <w:t xml:space="preserve"> </w:t>
       </w:r>
       <w:r>
-        <w:t>concurrently</w:t>
-      </w:r>
+        <w:t>C</w:t>
+      </w:r>
+      <w:r>
+        <w:t>oncurrently</w:t>
+      </w:r>
+      <w:bookmarkEnd w:id="4"/>
     </w:p>
     <w:p>
       <w:r>
@@ -2447,14 +2612,14 @@
       <w:pPr>
         <w:pStyle w:val="Heading2"/>
       </w:pPr>
-      <w:bookmarkStart w:id="3" w:name="_Toc145306556"/>
+      <w:bookmarkStart w:id="5" w:name="_Toc145308912"/>
       <w:r>
         <w:t>Research</w:t>
       </w:r>
       <w:r>
         <w:t xml:space="preserve"> into existing solutions</w:t>
       </w:r>
-      <w:bookmarkEnd w:id="3"/>
+      <w:bookmarkEnd w:id="5"/>
     </w:p>
     <w:p>
       <w:r>
@@ -2546,11 +2711,11 @@
       <w:pPr>
         <w:pStyle w:val="Heading3"/>
       </w:pPr>
-      <w:bookmarkStart w:id="4" w:name="_Toc145306557"/>
+      <w:bookmarkStart w:id="6" w:name="_Toc145308913"/>
       <w:r>
         <w:t>Virtual Regatta – Inshore</w:t>
       </w:r>
-      <w:bookmarkEnd w:id="4"/>
+      <w:bookmarkEnd w:id="6"/>
     </w:p>
     <w:p>
       <w:pPr>
@@ -2921,12 +3086,12 @@
       <w:pPr>
         <w:pStyle w:val="Heading3"/>
       </w:pPr>
-      <w:bookmarkStart w:id="5" w:name="_Toc145306558"/>
+      <w:bookmarkStart w:id="7" w:name="_Toc145308914"/>
       <w:r>
         <w:lastRenderedPageBreak/>
         <w:t>Tactical Sailing</w:t>
       </w:r>
-      <w:bookmarkEnd w:id="5"/>
+      <w:bookmarkEnd w:id="7"/>
     </w:p>
     <w:p>
       <w:pPr>
@@ -3607,7 +3772,7 @@
       <w:pPr>
         <w:pStyle w:val="Heading3"/>
       </w:pPr>
-      <w:bookmarkStart w:id="6" w:name="_Toc145306559"/>
+      <w:bookmarkStart w:id="8" w:name="_Toc145308915"/>
       <w:r>
         <w:lastRenderedPageBreak/>
         <w:t>Sail</w:t>
@@ -3624,7 +3789,7 @@
       <w:r>
         <w:t xml:space="preserve"> Wind Game</w:t>
       </w:r>
-      <w:bookmarkEnd w:id="6"/>
+      <w:bookmarkEnd w:id="8"/>
     </w:p>
     <w:p>
       <w:pPr>
@@ -4259,11 +4424,11 @@
       <w:pPr>
         <w:pStyle w:val="Heading2"/>
       </w:pPr>
-      <w:bookmarkStart w:id="7" w:name="_Toc145306560"/>
+      <w:bookmarkStart w:id="9" w:name="_Toc145308916"/>
       <w:r>
         <w:t>Stakeholders</w:t>
       </w:r>
-      <w:bookmarkEnd w:id="7"/>
+      <w:bookmarkEnd w:id="9"/>
     </w:p>
     <w:p>
       <w:r>
@@ -4295,11 +4460,11 @@
       <w:pPr>
         <w:pStyle w:val="Heading3"/>
       </w:pPr>
-      <w:bookmarkStart w:id="8" w:name="_Toc145306561"/>
+      <w:bookmarkStart w:id="10" w:name="_Toc145308917"/>
       <w:r>
         <w:t>Harry McTeirnan</w:t>
       </w:r>
-      <w:bookmarkEnd w:id="8"/>
+      <w:bookmarkEnd w:id="10"/>
     </w:p>
     <w:p>
       <w:r>
@@ -4596,11 +4761,11 @@
       <w:pPr>
         <w:pStyle w:val="Heading3"/>
       </w:pPr>
-      <w:bookmarkStart w:id="9" w:name="_Toc145306562"/>
+      <w:bookmarkStart w:id="11" w:name="_Toc145308918"/>
       <w:r>
         <w:t>Monty Desforges</w:t>
       </w:r>
-      <w:bookmarkEnd w:id="9"/>
+      <w:bookmarkEnd w:id="11"/>
     </w:p>
     <w:p>
       <w:r>
@@ -5042,14 +5207,14 @@
       <w:pPr>
         <w:pStyle w:val="Heading3"/>
       </w:pPr>
-      <w:bookmarkStart w:id="10" w:name="_Toc145306563"/>
+      <w:bookmarkStart w:id="12" w:name="_Toc145308919"/>
       <w:r>
         <w:t xml:space="preserve">Sara </w:t>
       </w:r>
       <w:r>
         <w:t>Goujon</w:t>
       </w:r>
-      <w:bookmarkEnd w:id="10"/>
+      <w:bookmarkEnd w:id="12"/>
     </w:p>
     <w:p>
       <w:r>
@@ -5370,14 +5535,14 @@
       <w:pPr>
         <w:pStyle w:val="Heading3"/>
       </w:pPr>
-      <w:bookmarkStart w:id="11" w:name="_Toc145306564"/>
+      <w:bookmarkStart w:id="13" w:name="_Toc145308920"/>
       <w:r>
         <w:t>Josie</w:t>
       </w:r>
       <w:r>
         <w:t xml:space="preserve"> Kelly</w:t>
       </w:r>
-      <w:bookmarkEnd w:id="11"/>
+      <w:bookmarkEnd w:id="13"/>
     </w:p>
     <w:p>
       <w:r>
@@ -5688,12 +5853,12 @@
       <w:pPr>
         <w:pStyle w:val="Heading3"/>
       </w:pPr>
-      <w:bookmarkStart w:id="12" w:name="_Toc145306565"/>
+      <w:bookmarkStart w:id="14" w:name="_Toc145308921"/>
       <w:r>
         <w:lastRenderedPageBreak/>
         <w:t>Summary</w:t>
       </w:r>
-      <w:bookmarkEnd w:id="12"/>
+      <w:bookmarkEnd w:id="14"/>
     </w:p>
     <w:p>
       <w:r>
@@ -5894,14 +6059,14 @@
       <w:pPr>
         <w:pStyle w:val="Heading2"/>
       </w:pPr>
-      <w:bookmarkStart w:id="13" w:name="_Toc145306566"/>
+      <w:bookmarkStart w:id="15" w:name="_Toc145308922"/>
       <w:r>
         <w:t xml:space="preserve">Features of the </w:t>
       </w:r>
       <w:r>
         <w:t>Proposed Solution</w:t>
       </w:r>
-      <w:bookmarkEnd w:id="13"/>
+      <w:bookmarkEnd w:id="15"/>
     </w:p>
     <w:p>
       <w:r>
@@ -6131,12 +6296,12 @@
       <w:pPr>
         <w:pStyle w:val="Heading2"/>
       </w:pPr>
-      <w:bookmarkStart w:id="14" w:name="_Toc145306567"/>
+      <w:bookmarkStart w:id="16" w:name="_Toc145308923"/>
       <w:r>
         <w:lastRenderedPageBreak/>
         <w:t>Software and hardware requirements</w:t>
       </w:r>
-      <w:bookmarkEnd w:id="14"/>
+      <w:bookmarkEnd w:id="16"/>
     </w:p>
     <w:p>
       <w:r>
@@ -6192,11 +6357,11 @@
       <w:pPr>
         <w:pStyle w:val="Heading3"/>
       </w:pPr>
-      <w:bookmarkStart w:id="15" w:name="_Toc145306568"/>
+      <w:bookmarkStart w:id="17" w:name="_Toc145308924"/>
       <w:r>
         <w:t>Hardware</w:t>
       </w:r>
-      <w:bookmarkEnd w:id="15"/>
+      <w:bookmarkEnd w:id="17"/>
     </w:p>
     <w:p>
       <w:pPr>
@@ -6253,11 +6418,11 @@
       <w:pPr>
         <w:pStyle w:val="Heading3"/>
       </w:pPr>
-      <w:bookmarkStart w:id="16" w:name="_Toc145306569"/>
+      <w:bookmarkStart w:id="18" w:name="_Toc145308925"/>
       <w:r>
         <w:t>Software</w:t>
       </w:r>
-      <w:bookmarkEnd w:id="16"/>
+      <w:bookmarkEnd w:id="18"/>
     </w:p>
     <w:p>
       <w:pPr>
@@ -6317,11 +6482,11 @@
       <w:pPr>
         <w:pStyle w:val="Heading2"/>
       </w:pPr>
-      <w:bookmarkStart w:id="17" w:name="_Toc145306570"/>
+      <w:bookmarkStart w:id="19" w:name="_Toc145308926"/>
       <w:r>
         <w:t>Success Criteria</w:t>
       </w:r>
-      <w:bookmarkEnd w:id="17"/>
+      <w:bookmarkEnd w:id="19"/>
     </w:p>
     <w:p>
       <w:pPr>

</xml_diff>